<commit_message>
alteracao na autenticacao de usuario
</commit_message>
<xml_diff>
--- a/Quebra de tarefas.docx
+++ b/Quebra de tarefas.docx
@@ -27,287 +27,11 @@
     </w:p>
     <w:p>
       <w:pPr>
-        <w:rPr>
-          <w:sz w:val="24"/>
-          <w:szCs w:val="24"/>
-        </w:rPr>
-      </w:pPr>
-      <w:r>
-        <w:rPr>
-          <w:sz w:val="24"/>
-          <w:szCs w:val="24"/>
-        </w:rPr>
-        <w:t xml:space="preserve">Criar entidades no </w:t>
-      </w:r>
-      <w:proofErr w:type="gramStart"/>
-      <w:r>
-        <w:rPr>
-          <w:sz w:val="24"/>
-          <w:szCs w:val="24"/>
-        </w:rPr>
-        <w:t xml:space="preserve">banco  </w:t>
-      </w:r>
-      <w:proofErr w:type="spellStart"/>
-      <w:r>
-        <w:rPr>
-          <w:sz w:val="24"/>
-          <w:szCs w:val="24"/>
-        </w:rPr>
-        <w:t>mysql</w:t>
-      </w:r>
-      <w:proofErr w:type="spellEnd"/>
-      <w:proofErr w:type="gramEnd"/>
-      <w:r>
-        <w:rPr>
-          <w:sz w:val="24"/>
-          <w:szCs w:val="24"/>
-        </w:rPr>
-        <w:t xml:space="preserve"> </w:t>
-      </w:r>
-      <w:r>
-        <w:rPr>
-          <w:sz w:val="24"/>
-          <w:szCs w:val="24"/>
-        </w:rPr>
-        <w:t xml:space="preserve">– </w:t>
-      </w:r>
-      <w:r>
-        <w:rPr>
-          <w:sz w:val="24"/>
-          <w:szCs w:val="24"/>
-        </w:rPr>
-        <w:t xml:space="preserve"> em andamento</w:t>
-      </w:r>
-    </w:p>
-    <w:p>
-      <w:pPr>
-        <w:rPr>
-          <w:sz w:val="24"/>
-          <w:szCs w:val="24"/>
-        </w:rPr>
-      </w:pPr>
-      <w:r>
-        <w:rPr>
-          <w:sz w:val="24"/>
-          <w:szCs w:val="24"/>
-        </w:rPr>
-        <w:tab/>
-        <w:t xml:space="preserve">- </w:t>
-      </w:r>
-      <w:proofErr w:type="spellStart"/>
-      <w:r>
-        <w:rPr>
-          <w:sz w:val="24"/>
-          <w:szCs w:val="24"/>
-        </w:rPr>
-        <w:t>cirar</w:t>
-      </w:r>
-      <w:proofErr w:type="spellEnd"/>
-      <w:r>
-        <w:rPr>
-          <w:sz w:val="24"/>
-          <w:szCs w:val="24"/>
-        </w:rPr>
-        <w:t xml:space="preserve"> campo senha para cliente e profissional</w:t>
-      </w:r>
-    </w:p>
-    <w:p>
-      <w:pPr>
-        <w:rPr>
-          <w:sz w:val="24"/>
-          <w:szCs w:val="24"/>
-        </w:rPr>
-      </w:pPr>
-      <w:r>
-        <w:rPr>
-          <w:sz w:val="24"/>
-          <w:szCs w:val="24"/>
-        </w:rPr>
-        <w:t xml:space="preserve">Criar </w:t>
-      </w:r>
-      <w:proofErr w:type="spellStart"/>
-      <w:r>
-        <w:rPr>
-          <w:sz w:val="24"/>
-          <w:szCs w:val="24"/>
-        </w:rPr>
-        <w:t>api</w:t>
-      </w:r>
-      <w:proofErr w:type="spellEnd"/>
-      <w:r>
-        <w:rPr>
-          <w:sz w:val="24"/>
-          <w:szCs w:val="24"/>
-        </w:rPr>
-        <w:t xml:space="preserve"> (</w:t>
-      </w:r>
-      <w:proofErr w:type="spellStart"/>
-      <w:r>
-        <w:rPr>
-          <w:sz w:val="24"/>
-          <w:szCs w:val="24"/>
-        </w:rPr>
-        <w:t>node+sequelize+express</w:t>
-      </w:r>
-      <w:proofErr w:type="spellEnd"/>
-      <w:r>
-        <w:rPr>
-          <w:sz w:val="24"/>
-          <w:szCs w:val="24"/>
-        </w:rPr>
-        <w:t>) –</w:t>
-      </w:r>
-      <w:r>
-        <w:rPr>
-          <w:sz w:val="24"/>
-          <w:szCs w:val="24"/>
-        </w:rPr>
-        <w:t xml:space="preserve"> em andamento</w:t>
-      </w:r>
-    </w:p>
-    <w:p>
-      <w:pPr>
-        <w:rPr>
-          <w:sz w:val="24"/>
-          <w:szCs w:val="24"/>
-        </w:rPr>
-      </w:pPr>
-      <w:r>
-        <w:rPr>
-          <w:sz w:val="24"/>
-          <w:szCs w:val="24"/>
-        </w:rPr>
-        <w:tab/>
-        <w:t>-criar campo senha para cliente e profissional</w:t>
-      </w:r>
-      <w:r>
-        <w:rPr>
-          <w:sz w:val="24"/>
-          <w:szCs w:val="24"/>
-        </w:rPr>
-        <w:br/>
-      </w:r>
-      <w:r>
-        <w:rPr>
-          <w:sz w:val="24"/>
-          <w:szCs w:val="24"/>
-        </w:rPr>
-        <w:tab/>
-        <w:t>-criar método de encerramento de atividade(contrato)</w:t>
-      </w:r>
-    </w:p>
-    <w:p>
-      <w:pPr>
-        <w:rPr>
-          <w:sz w:val="24"/>
-          <w:szCs w:val="24"/>
-        </w:rPr>
-      </w:pPr>
-      <w:r>
-        <w:rPr>
-          <w:sz w:val="24"/>
-          <w:szCs w:val="24"/>
-        </w:rPr>
-        <w:t xml:space="preserve">Criar autenticação </w:t>
-      </w:r>
-      <w:proofErr w:type="spellStart"/>
-      <w:r>
-        <w:rPr>
-          <w:sz w:val="24"/>
-          <w:szCs w:val="24"/>
-        </w:rPr>
-        <w:t>back-end</w:t>
-      </w:r>
-      <w:proofErr w:type="spellEnd"/>
-      <w:r>
-        <w:rPr>
-          <w:sz w:val="24"/>
-          <w:szCs w:val="24"/>
-        </w:rPr>
-        <w:br/>
-      </w:r>
-      <w:r>
-        <w:rPr>
-          <w:sz w:val="24"/>
-          <w:szCs w:val="24"/>
-        </w:rPr>
-        <w:tab/>
-        <w:t xml:space="preserve">-estudar </w:t>
-      </w:r>
-      <w:proofErr w:type="spellStart"/>
-      <w:r>
-        <w:rPr>
-          <w:sz w:val="24"/>
-          <w:szCs w:val="24"/>
-        </w:rPr>
-        <w:t>jwp</w:t>
-      </w:r>
-      <w:proofErr w:type="spellEnd"/>
-      <w:r>
-        <w:rPr>
-          <w:sz w:val="24"/>
-          <w:szCs w:val="24"/>
-        </w:rPr>
-        <w:t xml:space="preserve"> com ionic</w:t>
-      </w:r>
-      <w:bookmarkStart w:id="0" w:name="_GoBack"/>
-      <w:bookmarkEnd w:id="0"/>
-    </w:p>
-    <w:p>
-      <w:pPr>
-        <w:rPr>
-          <w:sz w:val="24"/>
-          <w:szCs w:val="24"/>
-        </w:rPr>
-      </w:pPr>
-      <w:r>
-        <w:rPr>
-          <w:sz w:val="24"/>
-          <w:szCs w:val="24"/>
-        </w:rPr>
-        <w:t xml:space="preserve">Testes - </w:t>
-      </w:r>
-      <w:r>
-        <w:rPr>
-          <w:sz w:val="24"/>
-          <w:szCs w:val="24"/>
-        </w:rPr>
-        <w:t xml:space="preserve"> </w:t>
-      </w:r>
-    </w:p>
-    <w:p>
-      <w:pPr>
-        <w:rPr>
-          <w:sz w:val="24"/>
-          <w:szCs w:val="24"/>
-        </w:rPr>
-      </w:pPr>
-      <w:r>
-        <w:rPr>
-          <w:sz w:val="24"/>
-          <w:szCs w:val="24"/>
-        </w:rPr>
-        <w:t>Front-</w:t>
-      </w:r>
-      <w:proofErr w:type="spellStart"/>
-      <w:r>
-        <w:rPr>
-          <w:sz w:val="24"/>
-          <w:szCs w:val="24"/>
-        </w:rPr>
-        <w:t>end</w:t>
-      </w:r>
-      <w:proofErr w:type="spellEnd"/>
-      <w:r>
-        <w:rPr>
-          <w:sz w:val="24"/>
-          <w:szCs w:val="24"/>
-        </w:rPr>
-        <w:t xml:space="preserve"> – </w:t>
-      </w:r>
-    </w:p>
-    <w:p>
-      <w:pPr>
+        <w:pStyle w:val="PargrafodaLista"/>
+        <w:numPr>
+          <w:ilvl w:val="0"/>
+          <w:numId w:val="1"/>
+        </w:numPr>
         <w:pBdr>
           <w:bottom w:val="single" w:sz="12" w:space="1" w:color="auto"/>
         </w:pBdr>
@@ -316,39 +40,21 @@
           <w:szCs w:val="24"/>
         </w:rPr>
       </w:pPr>
-      <w:proofErr w:type="spellStart"/>
-      <w:r>
-        <w:rPr>
-          <w:sz w:val="24"/>
-          <w:szCs w:val="24"/>
-        </w:rPr>
-        <w:t>App</w:t>
-      </w:r>
-      <w:proofErr w:type="spellEnd"/>
-      <w:r>
-        <w:rPr>
-          <w:sz w:val="24"/>
-          <w:szCs w:val="24"/>
-        </w:rPr>
-        <w:t xml:space="preserve"> </w:t>
-      </w:r>
-      <w:r>
-        <w:rPr>
-          <w:sz w:val="24"/>
-          <w:szCs w:val="24"/>
-        </w:rPr>
-        <w:t>–</w:t>
-      </w:r>
-      <w:r>
-        <w:rPr>
-          <w:sz w:val="24"/>
-          <w:szCs w:val="24"/>
-        </w:rPr>
-        <w:t xml:space="preserve"> </w:t>
-      </w:r>
-    </w:p>
-    <w:p>
-      <w:pPr>
+      <w:r>
+        <w:rPr>
+          <w:sz w:val="24"/>
+          <w:szCs w:val="24"/>
+        </w:rPr>
+        <w:t>APP</w:t>
+      </w:r>
+    </w:p>
+    <w:p>
+      <w:pPr>
+        <w:pStyle w:val="PargrafodaLista"/>
+        <w:numPr>
+          <w:ilvl w:val="0"/>
+          <w:numId w:val="1"/>
+        </w:numPr>
         <w:pBdr>
           <w:bottom w:val="single" w:sz="12" w:space="1" w:color="auto"/>
         </w:pBdr>
@@ -357,6 +63,135 @@
           <w:szCs w:val="24"/>
         </w:rPr>
       </w:pPr>
+      <w:proofErr w:type="spellStart"/>
+      <w:r>
+        <w:rPr>
+          <w:sz w:val="24"/>
+          <w:szCs w:val="24"/>
+        </w:rPr>
+        <w:t>Login</w:t>
+      </w:r>
+      <w:proofErr w:type="spellEnd"/>
+      <w:r>
+        <w:rPr>
+          <w:sz w:val="24"/>
+          <w:szCs w:val="24"/>
+        </w:rPr>
+        <w:t xml:space="preserve"> e autenticação</w:t>
+      </w:r>
+    </w:p>
+    <w:p>
+      <w:pPr>
+        <w:pStyle w:val="PargrafodaLista"/>
+        <w:numPr>
+          <w:ilvl w:val="0"/>
+          <w:numId w:val="1"/>
+        </w:numPr>
+        <w:pBdr>
+          <w:bottom w:val="single" w:sz="12" w:space="1" w:color="auto"/>
+        </w:pBdr>
+        <w:rPr>
+          <w:sz w:val="24"/>
+          <w:szCs w:val="24"/>
+        </w:rPr>
+      </w:pPr>
+      <w:r>
+        <w:rPr>
+          <w:sz w:val="24"/>
+          <w:szCs w:val="24"/>
+        </w:rPr>
+        <w:t>Visão do cliente</w:t>
+      </w:r>
+    </w:p>
+    <w:p>
+      <w:pPr>
+        <w:pStyle w:val="PargrafodaLista"/>
+        <w:numPr>
+          <w:ilvl w:val="0"/>
+          <w:numId w:val="1"/>
+        </w:numPr>
+        <w:pBdr>
+          <w:bottom w:val="single" w:sz="12" w:space="1" w:color="auto"/>
+        </w:pBdr>
+        <w:rPr>
+          <w:sz w:val="24"/>
+          <w:szCs w:val="24"/>
+        </w:rPr>
+      </w:pPr>
+      <w:r>
+        <w:rPr>
+          <w:sz w:val="24"/>
+          <w:szCs w:val="24"/>
+        </w:rPr>
+        <w:t>Visão da empresa</w:t>
+      </w:r>
+    </w:p>
+    <w:p>
+      <w:pPr>
+        <w:pStyle w:val="PargrafodaLista"/>
+        <w:numPr>
+          <w:ilvl w:val="0"/>
+          <w:numId w:val="1"/>
+        </w:numPr>
+        <w:pBdr>
+          <w:bottom w:val="single" w:sz="12" w:space="1" w:color="auto"/>
+        </w:pBdr>
+        <w:rPr>
+          <w:sz w:val="24"/>
+          <w:szCs w:val="24"/>
+        </w:rPr>
+      </w:pPr>
+      <w:r>
+        <w:rPr>
+          <w:sz w:val="24"/>
+          <w:szCs w:val="24"/>
+        </w:rPr>
+        <w:t>Visão do profissional</w:t>
+      </w:r>
+    </w:p>
+    <w:p>
+      <w:pPr>
+        <w:pBdr>
+          <w:bottom w:val="single" w:sz="12" w:space="1" w:color="auto"/>
+        </w:pBdr>
+        <w:jc w:val="both"/>
+        <w:rPr>
+          <w:sz w:val="24"/>
+          <w:szCs w:val="24"/>
+        </w:rPr>
+      </w:pPr>
+    </w:p>
+    <w:p>
+      <w:pPr>
+        <w:pBdr>
+          <w:bottom w:val="single" w:sz="12" w:space="1" w:color="auto"/>
+        </w:pBdr>
+        <w:jc w:val="both"/>
+        <w:rPr>
+          <w:sz w:val="24"/>
+          <w:szCs w:val="24"/>
+        </w:rPr>
+      </w:pPr>
+      <w:bookmarkStart w:id="0" w:name="_GoBack"/>
+      <w:bookmarkEnd w:id="0"/>
+    </w:p>
+    <w:p>
+      <w:pPr>
+        <w:pBdr>
+          <w:bottom w:val="single" w:sz="12" w:space="1" w:color="auto"/>
+        </w:pBdr>
+        <w:rPr>
+          <w:sz w:val="24"/>
+          <w:szCs w:val="24"/>
+        </w:rPr>
+      </w:pPr>
+      <w:r>
+        <w:rPr>
+          <w:sz w:val="24"/>
+          <w:szCs w:val="24"/>
+        </w:rPr>
+        <w:t xml:space="preserve"> </w:t>
+      </w:r>
     </w:p>
     <w:p>
       <w:pPr>
@@ -479,6 +314,127 @@
     </w:sectPr>
   </w:body>
 </w:document>
+</file>
+
+<file path=word/numbering.xml><?xml version="1.0" encoding="utf-8"?>
+<w:numbering xmlns:wpc="http://schemas.microsoft.com/office/word/2010/wordprocessingCanvas" xmlns:mc="http://schemas.openxmlformats.org/markup-compatibility/2006" xmlns:o="urn:schemas-microsoft-com:office:office" xmlns:r="http://schemas.openxmlformats.org/officeDocument/2006/relationships" xmlns:m="http://schemas.openxmlformats.org/officeDocument/2006/math" xmlns:v="urn:schemas-microsoft-com:vml" xmlns:wp14="http://schemas.microsoft.com/office/word/2010/wordprocessingDrawing" xmlns:wp="http://schemas.openxmlformats.org/drawingml/2006/wordprocessingDrawing" xmlns:w10="urn:schemas-microsoft-com:office:word" xmlns:w="http://schemas.openxmlformats.org/wordprocessingml/2006/main" xmlns:w14="http://schemas.microsoft.com/office/word/2010/wordml" xmlns:w15="http://schemas.microsoft.com/office/word/2012/wordml" xmlns:wpg="http://schemas.microsoft.com/office/word/2010/wordprocessingGroup" xmlns:wpi="http://schemas.microsoft.com/office/word/2010/wordprocessingInk" xmlns:wne="http://schemas.microsoft.com/office/word/2006/wordml" xmlns:wps="http://schemas.microsoft.com/office/word/2010/wordprocessingShape" mc:Ignorable="w14 w15 wp14">
+  <w:abstractNum w:abstractNumId="0">
+    <w:nsid w:val="0D425EF8"/>
+    <w:multiLevelType w:val="hybridMultilevel"/>
+    <w:tmpl w:val="37F2A28E"/>
+    <w:lvl w:ilvl="0" w:tplc="04160001">
+      <w:start w:val="1"/>
+      <w:numFmt w:val="bullet"/>
+      <w:lvlText w:val=""/>
+      <w:lvlJc w:val="left"/>
+      <w:pPr>
+        <w:ind w:left="720" w:hanging="360"/>
+      </w:pPr>
+      <w:rPr>
+        <w:rFonts w:ascii="Symbol" w:hAnsi="Symbol" w:hint="default"/>
+      </w:rPr>
+    </w:lvl>
+    <w:lvl w:ilvl="1" w:tplc="04160003" w:tentative="1">
+      <w:start w:val="1"/>
+      <w:numFmt w:val="bullet"/>
+      <w:lvlText w:val="o"/>
+      <w:lvlJc w:val="left"/>
+      <w:pPr>
+        <w:ind w:left="1440" w:hanging="360"/>
+      </w:pPr>
+      <w:rPr>
+        <w:rFonts w:ascii="Courier New" w:hAnsi="Courier New" w:cs="Courier New" w:hint="default"/>
+      </w:rPr>
+    </w:lvl>
+    <w:lvl w:ilvl="2" w:tplc="04160005" w:tentative="1">
+      <w:start w:val="1"/>
+      <w:numFmt w:val="bullet"/>
+      <w:lvlText w:val=""/>
+      <w:lvlJc w:val="left"/>
+      <w:pPr>
+        <w:ind w:left="2160" w:hanging="360"/>
+      </w:pPr>
+      <w:rPr>
+        <w:rFonts w:ascii="Wingdings" w:hAnsi="Wingdings" w:hint="default"/>
+      </w:rPr>
+    </w:lvl>
+    <w:lvl w:ilvl="3" w:tplc="04160001" w:tentative="1">
+      <w:start w:val="1"/>
+      <w:numFmt w:val="bullet"/>
+      <w:lvlText w:val=""/>
+      <w:lvlJc w:val="left"/>
+      <w:pPr>
+        <w:ind w:left="2880" w:hanging="360"/>
+      </w:pPr>
+      <w:rPr>
+        <w:rFonts w:ascii="Symbol" w:hAnsi="Symbol" w:hint="default"/>
+      </w:rPr>
+    </w:lvl>
+    <w:lvl w:ilvl="4" w:tplc="04160003" w:tentative="1">
+      <w:start w:val="1"/>
+      <w:numFmt w:val="bullet"/>
+      <w:lvlText w:val="o"/>
+      <w:lvlJc w:val="left"/>
+      <w:pPr>
+        <w:ind w:left="3600" w:hanging="360"/>
+      </w:pPr>
+      <w:rPr>
+        <w:rFonts w:ascii="Courier New" w:hAnsi="Courier New" w:cs="Courier New" w:hint="default"/>
+      </w:rPr>
+    </w:lvl>
+    <w:lvl w:ilvl="5" w:tplc="04160005" w:tentative="1">
+      <w:start w:val="1"/>
+      <w:numFmt w:val="bullet"/>
+      <w:lvlText w:val=""/>
+      <w:lvlJc w:val="left"/>
+      <w:pPr>
+        <w:ind w:left="4320" w:hanging="360"/>
+      </w:pPr>
+      <w:rPr>
+        <w:rFonts w:ascii="Wingdings" w:hAnsi="Wingdings" w:hint="default"/>
+      </w:rPr>
+    </w:lvl>
+    <w:lvl w:ilvl="6" w:tplc="04160001" w:tentative="1">
+      <w:start w:val="1"/>
+      <w:numFmt w:val="bullet"/>
+      <w:lvlText w:val=""/>
+      <w:lvlJc w:val="left"/>
+      <w:pPr>
+        <w:ind w:left="5040" w:hanging="360"/>
+      </w:pPr>
+      <w:rPr>
+        <w:rFonts w:ascii="Symbol" w:hAnsi="Symbol" w:hint="default"/>
+      </w:rPr>
+    </w:lvl>
+    <w:lvl w:ilvl="7" w:tplc="04160003" w:tentative="1">
+      <w:start w:val="1"/>
+      <w:numFmt w:val="bullet"/>
+      <w:lvlText w:val="o"/>
+      <w:lvlJc w:val="left"/>
+      <w:pPr>
+        <w:ind w:left="5760" w:hanging="360"/>
+      </w:pPr>
+      <w:rPr>
+        <w:rFonts w:ascii="Courier New" w:hAnsi="Courier New" w:cs="Courier New" w:hint="default"/>
+      </w:rPr>
+    </w:lvl>
+    <w:lvl w:ilvl="8" w:tplc="04160005" w:tentative="1">
+      <w:start w:val="1"/>
+      <w:numFmt w:val="bullet"/>
+      <w:lvlText w:val=""/>
+      <w:lvlJc w:val="left"/>
+      <w:pPr>
+        <w:ind w:left="6480" w:hanging="360"/>
+      </w:pPr>
+      <w:rPr>
+        <w:rFonts w:ascii="Wingdings" w:hAnsi="Wingdings" w:hint="default"/>
+      </w:rPr>
+    </w:lvl>
+  </w:abstractNum>
+  <w:num w:numId="1">
+    <w:abstractNumId w:val="0"/>
+  </w:num>
+</w:numbering>
 </file>
 
 <file path=word/styles.xml><?xml version="1.0" encoding="utf-8"?>
@@ -902,6 +858,17 @@
     <w:semiHidden/>
     <w:unhideWhenUsed/>
   </w:style>
+  <w:style w:type="paragraph" w:styleId="PargrafodaLista">
+    <w:name w:val="List Paragraph"/>
+    <w:basedOn w:val="Normal"/>
+    <w:uiPriority w:val="34"/>
+    <w:qFormat/>
+    <w:rsid w:val="007E52D8"/>
+    <w:pPr>
+      <w:ind w:left="720"/>
+      <w:contextualSpacing/>
+    </w:pPr>
+  </w:style>
 </w:styles>
 </file>
 

</xml_diff>

<commit_message>
quebra de tarefas alterada
</commit_message>
<xml_diff>
--- a/Quebra de tarefas.docx
+++ b/Quebra de tarefas.docx
@@ -19,138 +19,6 @@
     </w:p>
     <w:p>
       <w:pPr>
-        <w:rPr>
-          <w:sz w:val="48"/>
-          <w:szCs w:val="48"/>
-        </w:rPr>
-      </w:pPr>
-    </w:p>
-    <w:p>
-      <w:pPr>
-        <w:pStyle w:val="PargrafodaLista"/>
-        <w:numPr>
-          <w:ilvl w:val="0"/>
-          <w:numId w:val="1"/>
-        </w:numPr>
-        <w:pBdr>
-          <w:bottom w:val="single" w:sz="12" w:space="1" w:color="auto"/>
-        </w:pBdr>
-        <w:rPr>
-          <w:sz w:val="24"/>
-          <w:szCs w:val="24"/>
-        </w:rPr>
-      </w:pPr>
-      <w:r>
-        <w:rPr>
-          <w:sz w:val="24"/>
-          <w:szCs w:val="24"/>
-        </w:rPr>
-        <w:t>APP</w:t>
-      </w:r>
-    </w:p>
-    <w:p>
-      <w:pPr>
-        <w:pStyle w:val="PargrafodaLista"/>
-        <w:numPr>
-          <w:ilvl w:val="0"/>
-          <w:numId w:val="1"/>
-        </w:numPr>
-        <w:pBdr>
-          <w:bottom w:val="single" w:sz="12" w:space="1" w:color="auto"/>
-        </w:pBdr>
-        <w:rPr>
-          <w:sz w:val="24"/>
-          <w:szCs w:val="24"/>
-        </w:rPr>
-      </w:pPr>
-      <w:proofErr w:type="spellStart"/>
-      <w:r>
-        <w:rPr>
-          <w:sz w:val="24"/>
-          <w:szCs w:val="24"/>
-        </w:rPr>
-        <w:t>Login</w:t>
-      </w:r>
-      <w:proofErr w:type="spellEnd"/>
-      <w:r>
-        <w:rPr>
-          <w:sz w:val="24"/>
-          <w:szCs w:val="24"/>
-        </w:rPr>
-        <w:t xml:space="preserve"> e autenticação</w:t>
-      </w:r>
-    </w:p>
-    <w:p>
-      <w:pPr>
-        <w:pStyle w:val="PargrafodaLista"/>
-        <w:numPr>
-          <w:ilvl w:val="0"/>
-          <w:numId w:val="1"/>
-        </w:numPr>
-        <w:pBdr>
-          <w:bottom w:val="single" w:sz="12" w:space="1" w:color="auto"/>
-        </w:pBdr>
-        <w:rPr>
-          <w:sz w:val="24"/>
-          <w:szCs w:val="24"/>
-        </w:rPr>
-      </w:pPr>
-      <w:r>
-        <w:rPr>
-          <w:sz w:val="24"/>
-          <w:szCs w:val="24"/>
-        </w:rPr>
-        <w:t>Visão do cliente</w:t>
-      </w:r>
-    </w:p>
-    <w:p>
-      <w:pPr>
-        <w:pStyle w:val="PargrafodaLista"/>
-        <w:numPr>
-          <w:ilvl w:val="0"/>
-          <w:numId w:val="1"/>
-        </w:numPr>
-        <w:pBdr>
-          <w:bottom w:val="single" w:sz="12" w:space="1" w:color="auto"/>
-        </w:pBdr>
-        <w:rPr>
-          <w:sz w:val="24"/>
-          <w:szCs w:val="24"/>
-        </w:rPr>
-      </w:pPr>
-      <w:r>
-        <w:rPr>
-          <w:sz w:val="24"/>
-          <w:szCs w:val="24"/>
-        </w:rPr>
-        <w:t>Visão da empresa</w:t>
-      </w:r>
-    </w:p>
-    <w:p>
-      <w:pPr>
-        <w:pStyle w:val="PargrafodaLista"/>
-        <w:numPr>
-          <w:ilvl w:val="0"/>
-          <w:numId w:val="1"/>
-        </w:numPr>
-        <w:pBdr>
-          <w:bottom w:val="single" w:sz="12" w:space="1" w:color="auto"/>
-        </w:pBdr>
-        <w:rPr>
-          <w:sz w:val="24"/>
-          <w:szCs w:val="24"/>
-        </w:rPr>
-      </w:pPr>
-      <w:r>
-        <w:rPr>
-          <w:sz w:val="24"/>
-          <w:szCs w:val="24"/>
-        </w:rPr>
-        <w:t>Visão do profissional</w:t>
-      </w:r>
-    </w:p>
-    <w:p>
-      <w:pPr>
         <w:pBdr>
           <w:bottom w:val="single" w:sz="12" w:space="1" w:color="auto"/>
         </w:pBdr>
@@ -172,8 +40,221 @@
           <w:szCs w:val="24"/>
         </w:rPr>
       </w:pPr>
+      <w:r>
+        <w:rPr>
+          <w:sz w:val="24"/>
+          <w:szCs w:val="24"/>
+        </w:rPr>
+        <w:t>Empresa</w:t>
+      </w:r>
+    </w:p>
+    <w:p>
+      <w:pPr>
+        <w:pBdr>
+          <w:bottom w:val="single" w:sz="12" w:space="1" w:color="auto"/>
+        </w:pBdr>
+        <w:jc w:val="both"/>
+        <w:rPr>
+          <w:sz w:val="24"/>
+          <w:szCs w:val="24"/>
+        </w:rPr>
+      </w:pPr>
+      <w:r>
+        <w:rPr>
+          <w:sz w:val="24"/>
+          <w:szCs w:val="24"/>
+        </w:rPr>
+        <w:t>Tela de lista de profissionais</w:t>
+      </w:r>
+      <w:r>
+        <w:rPr>
+          <w:sz w:val="24"/>
+          <w:szCs w:val="24"/>
+        </w:rPr>
+        <w:t xml:space="preserve"> </w:t>
+      </w:r>
+      <w:r>
+        <w:rPr>
+          <w:sz w:val="24"/>
+          <w:szCs w:val="24"/>
+        </w:rPr>
+        <w:t>(listar todos, colocar botão para desassociar profissional</w:t>
+      </w:r>
+    </w:p>
+    <w:p>
+      <w:pPr>
+        <w:pBdr>
+          <w:bottom w:val="single" w:sz="12" w:space="1" w:color="auto"/>
+        </w:pBdr>
+        <w:jc w:val="both"/>
+        <w:rPr>
+          <w:sz w:val="24"/>
+          <w:szCs w:val="24"/>
+        </w:rPr>
+      </w:pPr>
+      <w:r>
+        <w:rPr>
+          <w:sz w:val="24"/>
+          <w:szCs w:val="24"/>
+        </w:rPr>
+        <w:t>Tela de busca e contratação de profissionais</w:t>
+      </w:r>
+      <w:r>
+        <w:rPr>
+          <w:sz w:val="24"/>
+          <w:szCs w:val="24"/>
+        </w:rPr>
+        <w:t xml:space="preserve"> </w:t>
+      </w:r>
       <w:bookmarkStart w:id="0" w:name="_GoBack"/>
       <w:bookmarkEnd w:id="0"/>
+      <w:r>
+        <w:rPr>
+          <w:sz w:val="24"/>
+          <w:szCs w:val="24"/>
+        </w:rPr>
+        <w:t>(buscar por nome e profissão)</w:t>
+      </w:r>
+    </w:p>
+    <w:p>
+      <w:pPr>
+        <w:pBdr>
+          <w:bottom w:val="single" w:sz="12" w:space="1" w:color="auto"/>
+        </w:pBdr>
+        <w:jc w:val="both"/>
+        <w:rPr>
+          <w:sz w:val="24"/>
+          <w:szCs w:val="24"/>
+        </w:rPr>
+      </w:pPr>
+    </w:p>
+    <w:p>
+      <w:pPr>
+        <w:pBdr>
+          <w:bottom w:val="single" w:sz="12" w:space="1" w:color="auto"/>
+        </w:pBdr>
+        <w:jc w:val="both"/>
+        <w:rPr>
+          <w:sz w:val="24"/>
+          <w:szCs w:val="24"/>
+          <w:u w:val="single"/>
+        </w:rPr>
+      </w:pPr>
+      <w:r>
+        <w:rPr>
+          <w:sz w:val="24"/>
+          <w:szCs w:val="24"/>
+        </w:rPr>
+        <w:t>Tela de lista de contratos</w:t>
+      </w:r>
+    </w:p>
+    <w:p>
+      <w:pPr>
+        <w:pBdr>
+          <w:bottom w:val="single" w:sz="12" w:space="1" w:color="auto"/>
+        </w:pBdr>
+        <w:jc w:val="both"/>
+        <w:rPr>
+          <w:sz w:val="24"/>
+          <w:szCs w:val="24"/>
+        </w:rPr>
+      </w:pPr>
+      <w:r>
+        <w:rPr>
+          <w:sz w:val="24"/>
+          <w:szCs w:val="24"/>
+        </w:rPr>
+        <w:t>Tela de criação de contrato(atividade)</w:t>
+      </w:r>
+    </w:p>
+    <w:p>
+      <w:pPr>
+        <w:pBdr>
+          <w:bottom w:val="single" w:sz="12" w:space="1" w:color="auto"/>
+        </w:pBdr>
+        <w:jc w:val="both"/>
+        <w:rPr>
+          <w:sz w:val="24"/>
+          <w:szCs w:val="24"/>
+        </w:rPr>
+      </w:pPr>
+      <w:r>
+        <w:rPr>
+          <w:sz w:val="24"/>
+          <w:szCs w:val="24"/>
+        </w:rPr>
+        <w:t>_______________________________________________</w:t>
+      </w:r>
+    </w:p>
+    <w:p>
+      <w:pPr>
+        <w:pBdr>
+          <w:bottom w:val="single" w:sz="12" w:space="1" w:color="auto"/>
+        </w:pBdr>
+        <w:jc w:val="both"/>
+        <w:rPr>
+          <w:sz w:val="24"/>
+          <w:szCs w:val="24"/>
+        </w:rPr>
+      </w:pPr>
+      <w:r>
+        <w:rPr>
+          <w:sz w:val="24"/>
+          <w:szCs w:val="24"/>
+        </w:rPr>
+        <w:t>Profissional</w:t>
+      </w:r>
+    </w:p>
+    <w:p>
+      <w:pPr>
+        <w:pBdr>
+          <w:bottom w:val="single" w:sz="12" w:space="1" w:color="auto"/>
+        </w:pBdr>
+        <w:jc w:val="both"/>
+        <w:rPr>
+          <w:sz w:val="24"/>
+          <w:szCs w:val="24"/>
+        </w:rPr>
+      </w:pPr>
+      <w:r>
+        <w:rPr>
+          <w:sz w:val="24"/>
+          <w:szCs w:val="24"/>
+        </w:rPr>
+        <w:t>_______________________________________________</w:t>
+      </w:r>
+    </w:p>
+    <w:p>
+      <w:pPr>
+        <w:pBdr>
+          <w:bottom w:val="single" w:sz="12" w:space="1" w:color="auto"/>
+        </w:pBdr>
+        <w:jc w:val="both"/>
+        <w:rPr>
+          <w:sz w:val="24"/>
+          <w:szCs w:val="24"/>
+          <w:u w:val="single"/>
+        </w:rPr>
+      </w:pPr>
+      <w:r>
+        <w:rPr>
+          <w:sz w:val="24"/>
+          <w:szCs w:val="24"/>
+        </w:rPr>
+        <w:t>Cliente</w:t>
+      </w:r>
+    </w:p>
+    <w:p>
+      <w:pPr>
+        <w:pBdr>
+          <w:bottom w:val="single" w:sz="12" w:space="1" w:color="auto"/>
+        </w:pBdr>
+        <w:jc w:val="both"/>
+        <w:rPr>
+          <w:sz w:val="24"/>
+          <w:szCs w:val="24"/>
+        </w:rPr>
+      </w:pPr>
     </w:p>
     <w:p>
       <w:pPr>
@@ -206,53 +287,34 @@
         <w:rPr>
           <w:sz w:val="24"/>
           <w:szCs w:val="24"/>
-        </w:rPr>
-      </w:pPr>
-      <w:r>
-        <w:rPr>
-          <w:sz w:val="24"/>
-          <w:szCs w:val="24"/>
           <w:u w:val="single"/>
         </w:rPr>
-        <w:t>Fazer trabalhos DTJ(APS)</w:t>
-      </w:r>
+      </w:pPr>
       <w:r>
         <w:rPr>
           <w:sz w:val="24"/>
           <w:szCs w:val="24"/>
           <w:u w:val="single"/>
         </w:rPr>
-        <w:t xml:space="preserve"> </w:t>
-      </w:r>
+        <w:t xml:space="preserve">Trabalhos </w:t>
+      </w:r>
+      <w:proofErr w:type="spellStart"/>
       <w:r>
         <w:rPr>
           <w:sz w:val="24"/>
           <w:szCs w:val="24"/>
           <w:u w:val="single"/>
         </w:rPr>
-        <w:t>–</w:t>
-      </w:r>
+        <w:t>aps</w:t>
+      </w:r>
+      <w:proofErr w:type="spellEnd"/>
       <w:r>
         <w:rPr>
           <w:sz w:val="24"/>
           <w:szCs w:val="24"/>
           <w:u w:val="single"/>
         </w:rPr>
-        <w:t xml:space="preserve"> </w:t>
-      </w:r>
-      <w:r>
-        <w:rPr>
-          <w:sz w:val="24"/>
-          <w:szCs w:val="24"/>
-        </w:rPr>
-        <w:t>fazendo</w:t>
-      </w:r>
-      <w:r>
-        <w:rPr>
-          <w:sz w:val="24"/>
-          <w:szCs w:val="24"/>
-        </w:rPr>
-        <w:t xml:space="preserve"> casos de uso, diagrama de classes e levantamento de requisitos do minimundo seguradora</w:t>
+        <w:t xml:space="preserve"> – novos diagramas</w:t>
       </w:r>
     </w:p>
     <w:p>
@@ -263,47 +325,13 @@
           <w:u w:val="single"/>
         </w:rPr>
       </w:pPr>
-    </w:p>
-    <w:p>
-      <w:pPr>
+      <w:r>
         <w:rPr>
           <w:sz w:val="24"/>
           <w:szCs w:val="24"/>
           <w:u w:val="single"/>
         </w:rPr>
-      </w:pPr>
-      <w:r>
-        <w:rPr>
-          <w:sz w:val="24"/>
-          <w:szCs w:val="24"/>
-          <w:u w:val="single"/>
-        </w:rPr>
-        <w:t>Fazer trabalho T2 TAV</w:t>
-      </w:r>
-    </w:p>
-    <w:p>
-      <w:pPr>
-        <w:rPr>
-          <w:sz w:val="24"/>
-          <w:szCs w:val="24"/>
-          <w:u w:val="single"/>
-        </w:rPr>
-      </w:pPr>
-      <w:r>
-        <w:rPr>
-          <w:sz w:val="24"/>
-          <w:szCs w:val="24"/>
-          <w:u w:val="single"/>
-        </w:rPr>
-        <w:t>Estudar LPW</w:t>
-      </w:r>
-      <w:r>
-        <w:rPr>
-          <w:sz w:val="24"/>
-          <w:szCs w:val="24"/>
-          <w:u w:val="single"/>
-        </w:rPr>
-        <w:t xml:space="preserve"> – quinta e sexta até o talo</w:t>
+        <w:t>T2 LPW</w:t>
       </w:r>
     </w:p>
     <w:sectPr>

</xml_diff>

<commit_message>
ajustes nas rotas de criacao de usuario
</commit_message>
<xml_diff>
--- a/Quebra de tarefas.docx
+++ b/Quebra de tarefas.docx
@@ -80,6 +80,13 @@
         </w:rPr>
         <w:t>(listar todos, colocar botão para desassociar profissional</w:t>
       </w:r>
+      <w:r>
+        <w:rPr>
+          <w:sz w:val="24"/>
+          <w:szCs w:val="24"/>
+        </w:rPr>
+        <w:t xml:space="preserve"> - OK</w:t>
+      </w:r>
     </w:p>
     <w:p>
       <w:pPr>
@@ -105,67 +112,171 @@
           <w:szCs w:val="24"/>
         </w:rPr>
         <w:t xml:space="preserve"> </w:t>
+      </w:r>
+      <w:r>
+        <w:rPr>
+          <w:sz w:val="24"/>
+          <w:szCs w:val="24"/>
+        </w:rPr>
+        <w:t>(buscar por nome e profissão)</w:t>
+      </w:r>
+      <w:r>
+        <w:rPr>
+          <w:sz w:val="24"/>
+          <w:szCs w:val="24"/>
+        </w:rPr>
+        <w:t xml:space="preserve"> – falta criar a funcionalidade de busca no front e ajeitar o serviço no </w:t>
+      </w:r>
+      <w:proofErr w:type="spellStart"/>
+      <w:r>
+        <w:rPr>
+          <w:sz w:val="24"/>
+          <w:szCs w:val="24"/>
+        </w:rPr>
+        <w:t>back</w:t>
+      </w:r>
+      <w:proofErr w:type="spellEnd"/>
+    </w:p>
+    <w:p>
+      <w:pPr>
+        <w:pBdr>
+          <w:bottom w:val="single" w:sz="12" w:space="1" w:color="auto"/>
+        </w:pBdr>
+        <w:jc w:val="both"/>
+        <w:rPr>
+          <w:sz w:val="24"/>
+          <w:szCs w:val="24"/>
+        </w:rPr>
+      </w:pPr>
+    </w:p>
+    <w:p>
+      <w:pPr>
+        <w:pBdr>
+          <w:bottom w:val="single" w:sz="12" w:space="1" w:color="auto"/>
+        </w:pBdr>
+        <w:jc w:val="both"/>
+        <w:rPr>
+          <w:sz w:val="24"/>
+          <w:szCs w:val="24"/>
+          <w:u w:val="single"/>
+        </w:rPr>
+      </w:pPr>
+      <w:r>
+        <w:rPr>
+          <w:sz w:val="24"/>
+          <w:szCs w:val="24"/>
+        </w:rPr>
+        <w:t>Tela de lista de contratos</w:t>
+      </w:r>
+    </w:p>
+    <w:p>
+      <w:pPr>
+        <w:pBdr>
+          <w:bottom w:val="single" w:sz="12" w:space="1" w:color="auto"/>
+        </w:pBdr>
+        <w:jc w:val="both"/>
+        <w:rPr>
+          <w:sz w:val="24"/>
+          <w:szCs w:val="24"/>
+        </w:rPr>
+      </w:pPr>
+      <w:r>
+        <w:rPr>
+          <w:sz w:val="24"/>
+          <w:szCs w:val="24"/>
+        </w:rPr>
+        <w:t>Tela de criação de contrato(atividade)</w:t>
+      </w:r>
+    </w:p>
+    <w:p>
+      <w:pPr>
+        <w:pBdr>
+          <w:bottom w:val="single" w:sz="12" w:space="1" w:color="auto"/>
+        </w:pBdr>
+        <w:jc w:val="both"/>
+        <w:rPr>
+          <w:sz w:val="24"/>
+          <w:szCs w:val="24"/>
+        </w:rPr>
+      </w:pPr>
+      <w:r>
+        <w:rPr>
+          <w:sz w:val="24"/>
+          <w:szCs w:val="24"/>
+        </w:rPr>
+        <w:t>_______________________________________________</w:t>
+      </w:r>
+    </w:p>
+    <w:p>
+      <w:pPr>
+        <w:pBdr>
+          <w:bottom w:val="single" w:sz="12" w:space="1" w:color="auto"/>
+        </w:pBdr>
+        <w:jc w:val="both"/>
+        <w:rPr>
+          <w:sz w:val="24"/>
+          <w:szCs w:val="24"/>
+        </w:rPr>
+      </w:pPr>
+      <w:r>
+        <w:rPr>
+          <w:sz w:val="24"/>
+          <w:szCs w:val="24"/>
+        </w:rPr>
+        <w:t>Profissional</w:t>
+      </w:r>
+    </w:p>
+    <w:p>
+      <w:pPr>
+        <w:pBdr>
+          <w:bottom w:val="single" w:sz="12" w:space="1" w:color="auto"/>
+        </w:pBdr>
+        <w:jc w:val="both"/>
+        <w:rPr>
+          <w:sz w:val="24"/>
+          <w:szCs w:val="24"/>
+        </w:rPr>
+      </w:pPr>
+      <w:r>
+        <w:rPr>
+          <w:sz w:val="24"/>
+          <w:szCs w:val="24"/>
+        </w:rPr>
+        <w:t>Visualizar contratos</w:t>
+      </w:r>
+    </w:p>
+    <w:p>
+      <w:pPr>
+        <w:pBdr>
+          <w:bottom w:val="single" w:sz="12" w:space="1" w:color="auto"/>
+        </w:pBdr>
+        <w:jc w:val="both"/>
+        <w:rPr>
+          <w:sz w:val="24"/>
+          <w:szCs w:val="24"/>
+        </w:rPr>
+      </w:pPr>
+      <w:r>
+        <w:rPr>
+          <w:sz w:val="24"/>
+          <w:szCs w:val="24"/>
+        </w:rPr>
+        <w:t>Criar movimentações</w:t>
       </w:r>
       <w:bookmarkStart w:id="0" w:name="_GoBack"/>
       <w:bookmarkEnd w:id="0"/>
-      <w:r>
-        <w:rPr>
-          <w:sz w:val="24"/>
-          <w:szCs w:val="24"/>
-        </w:rPr>
-        <w:t>(buscar por nome e profissão)</w:t>
-      </w:r>
-    </w:p>
-    <w:p>
-      <w:pPr>
-        <w:pBdr>
-          <w:bottom w:val="single" w:sz="12" w:space="1" w:color="auto"/>
-        </w:pBdr>
-        <w:jc w:val="both"/>
-        <w:rPr>
-          <w:sz w:val="24"/>
-          <w:szCs w:val="24"/>
-        </w:rPr>
-      </w:pPr>
-    </w:p>
-    <w:p>
-      <w:pPr>
-        <w:pBdr>
-          <w:bottom w:val="single" w:sz="12" w:space="1" w:color="auto"/>
-        </w:pBdr>
-        <w:jc w:val="both"/>
-        <w:rPr>
-          <w:sz w:val="24"/>
-          <w:szCs w:val="24"/>
-          <w:u w:val="single"/>
-        </w:rPr>
-      </w:pPr>
-      <w:r>
-        <w:rPr>
-          <w:sz w:val="24"/>
-          <w:szCs w:val="24"/>
-        </w:rPr>
-        <w:t>Tela de lista de contratos</w:t>
-      </w:r>
-    </w:p>
-    <w:p>
-      <w:pPr>
-        <w:pBdr>
-          <w:bottom w:val="single" w:sz="12" w:space="1" w:color="auto"/>
-        </w:pBdr>
-        <w:jc w:val="both"/>
-        <w:rPr>
-          <w:sz w:val="24"/>
-          <w:szCs w:val="24"/>
-        </w:rPr>
-      </w:pPr>
-      <w:r>
-        <w:rPr>
-          <w:sz w:val="24"/>
-          <w:szCs w:val="24"/>
-        </w:rPr>
-        <w:t>Tela de criação de contrato(atividade)</w:t>
-      </w:r>
+    </w:p>
+    <w:p>
+      <w:pPr>
+        <w:pBdr>
+          <w:bottom w:val="single" w:sz="12" w:space="1" w:color="auto"/>
+        </w:pBdr>
+        <w:jc w:val="both"/>
+        <w:rPr>
+          <w:sz w:val="24"/>
+          <w:szCs w:val="24"/>
+        </w:rPr>
+      </w:pPr>
     </w:p>
     <w:p>
       <w:pPr>
@@ -202,46 +313,52 @@
           <w:sz w:val="24"/>
           <w:szCs w:val="24"/>
         </w:rPr>
-        <w:t>Profissional</w:t>
-      </w:r>
-    </w:p>
-    <w:p>
-      <w:pPr>
-        <w:pBdr>
-          <w:bottom w:val="single" w:sz="12" w:space="1" w:color="auto"/>
-        </w:pBdr>
-        <w:jc w:val="both"/>
-        <w:rPr>
-          <w:sz w:val="24"/>
-          <w:szCs w:val="24"/>
-        </w:rPr>
-      </w:pPr>
-      <w:r>
-        <w:rPr>
-          <w:sz w:val="24"/>
-          <w:szCs w:val="24"/>
-        </w:rPr>
-        <w:t>_______________________________________________</w:t>
-      </w:r>
-    </w:p>
-    <w:p>
-      <w:pPr>
-        <w:pBdr>
-          <w:bottom w:val="single" w:sz="12" w:space="1" w:color="auto"/>
-        </w:pBdr>
-        <w:jc w:val="both"/>
-        <w:rPr>
-          <w:sz w:val="24"/>
-          <w:szCs w:val="24"/>
-          <w:u w:val="single"/>
-        </w:rPr>
-      </w:pPr>
-      <w:r>
-        <w:rPr>
-          <w:sz w:val="24"/>
-          <w:szCs w:val="24"/>
-        </w:rPr>
         <w:t>Cliente</w:t>
+      </w:r>
+    </w:p>
+    <w:p>
+      <w:pPr>
+        <w:pBdr>
+          <w:bottom w:val="single" w:sz="12" w:space="1" w:color="auto"/>
+        </w:pBdr>
+        <w:jc w:val="both"/>
+        <w:rPr>
+          <w:sz w:val="24"/>
+          <w:szCs w:val="24"/>
+        </w:rPr>
+      </w:pPr>
+      <w:r>
+        <w:rPr>
+          <w:sz w:val="24"/>
+          <w:szCs w:val="24"/>
+        </w:rPr>
+        <w:t xml:space="preserve">Visualizar </w:t>
+      </w:r>
+      <w:r>
+        <w:rPr>
+          <w:sz w:val="24"/>
+          <w:szCs w:val="24"/>
+        </w:rPr>
+        <w:t>contratos</w:t>
+      </w:r>
+    </w:p>
+    <w:p>
+      <w:pPr>
+        <w:pBdr>
+          <w:bottom w:val="single" w:sz="12" w:space="1" w:color="auto"/>
+        </w:pBdr>
+        <w:jc w:val="both"/>
+        <w:rPr>
+          <w:sz w:val="24"/>
+          <w:szCs w:val="24"/>
+        </w:rPr>
+      </w:pPr>
+      <w:r>
+        <w:rPr>
+          <w:sz w:val="24"/>
+          <w:szCs w:val="24"/>
+        </w:rPr>
+        <w:t>Visualizar movimentações</w:t>
       </w:r>
     </w:p>
     <w:p>

</xml_diff>

<commit_message>
ajuste em rota de login
</commit_message>
<xml_diff>
--- a/Quebra de tarefas.docx
+++ b/Quebra de tarefas.docx
@@ -31,14 +31,14 @@
         </w:pBdr>
         <w:jc w:val="both"/>
         <w:rPr>
-          <w:color w:val="385623" w:themeColor="accent6" w:themeShade="80"/>
-          <w:sz w:val="24"/>
-          <w:szCs w:val="24"/>
-        </w:rPr>
-      </w:pPr>
-      <w:r>
-        <w:rPr>
-          <w:color w:val="385623" w:themeColor="accent6" w:themeShade="80"/>
+          <w:color w:val="538135" w:themeColor="accent6" w:themeShade="BF"/>
+          <w:sz w:val="24"/>
+          <w:szCs w:val="24"/>
+        </w:rPr>
+      </w:pPr>
+      <w:r>
+        <w:rPr>
+          <w:color w:val="538135" w:themeColor="accent6" w:themeShade="BF"/>
           <w:sz w:val="24"/>
           <w:szCs w:val="24"/>
         </w:rPr>
@@ -47,7 +47,7 @@
       <w:proofErr w:type="spellStart"/>
       <w:r>
         <w:rPr>
-          <w:color w:val="385623" w:themeColor="accent6" w:themeShade="80"/>
+          <w:color w:val="538135" w:themeColor="accent6" w:themeShade="BF"/>
           <w:sz w:val="24"/>
           <w:szCs w:val="24"/>
         </w:rPr>
@@ -56,7 +56,7 @@
       <w:proofErr w:type="spellEnd"/>
       <w:r>
         <w:rPr>
-          <w:color w:val="385623" w:themeColor="accent6" w:themeShade="80"/>
+          <w:color w:val="538135" w:themeColor="accent6" w:themeShade="BF"/>
           <w:sz w:val="24"/>
           <w:szCs w:val="24"/>
         </w:rPr>
@@ -70,14 +70,14 @@
         </w:pBdr>
         <w:jc w:val="both"/>
         <w:rPr>
-          <w:color w:val="385623" w:themeColor="accent6" w:themeShade="80"/>
-          <w:sz w:val="24"/>
-          <w:szCs w:val="24"/>
-        </w:rPr>
-      </w:pPr>
-      <w:r>
-        <w:rPr>
-          <w:color w:val="385623" w:themeColor="accent6" w:themeShade="80"/>
+          <w:color w:val="538135" w:themeColor="accent6" w:themeShade="BF"/>
+          <w:sz w:val="24"/>
+          <w:szCs w:val="24"/>
+        </w:rPr>
+      </w:pPr>
+      <w:r>
+        <w:rPr>
+          <w:color w:val="538135" w:themeColor="accent6" w:themeShade="BF"/>
           <w:sz w:val="24"/>
           <w:szCs w:val="24"/>
         </w:rPr>
@@ -91,14 +91,14 @@
         </w:pBdr>
         <w:jc w:val="both"/>
         <w:rPr>
-          <w:color w:val="385623" w:themeColor="accent6" w:themeShade="80"/>
-          <w:sz w:val="24"/>
-          <w:szCs w:val="24"/>
-        </w:rPr>
-      </w:pPr>
-      <w:r>
-        <w:rPr>
-          <w:color w:val="385623" w:themeColor="accent6" w:themeShade="80"/>
+          <w:color w:val="538135" w:themeColor="accent6" w:themeShade="BF"/>
+          <w:sz w:val="24"/>
+          <w:szCs w:val="24"/>
+        </w:rPr>
+      </w:pPr>
+      <w:r>
+        <w:rPr>
+          <w:color w:val="538135" w:themeColor="accent6" w:themeShade="BF"/>
           <w:sz w:val="24"/>
           <w:szCs w:val="24"/>
         </w:rPr>
@@ -106,7 +106,7 @@
       </w:r>
       <w:r>
         <w:rPr>
-          <w:color w:val="385623" w:themeColor="accent6" w:themeShade="80"/>
+          <w:color w:val="538135" w:themeColor="accent6" w:themeShade="BF"/>
           <w:sz w:val="24"/>
           <w:szCs w:val="24"/>
         </w:rPr>
@@ -114,7 +114,7 @@
       </w:r>
       <w:r>
         <w:rPr>
-          <w:color w:val="385623" w:themeColor="accent6" w:themeShade="80"/>
+          <w:color w:val="538135" w:themeColor="accent6" w:themeShade="BF"/>
           <w:sz w:val="24"/>
           <w:szCs w:val="24"/>
         </w:rPr>
@@ -122,7 +122,7 @@
       </w:r>
       <w:r>
         <w:rPr>
-          <w:color w:val="385623" w:themeColor="accent6" w:themeShade="80"/>
+          <w:color w:val="538135" w:themeColor="accent6" w:themeShade="BF"/>
           <w:sz w:val="24"/>
           <w:szCs w:val="24"/>
         </w:rPr>
@@ -136,14 +136,14 @@
         </w:pBdr>
         <w:jc w:val="both"/>
         <w:rPr>
-          <w:color w:val="385623" w:themeColor="accent6" w:themeShade="80"/>
-          <w:sz w:val="24"/>
-          <w:szCs w:val="24"/>
-        </w:rPr>
-      </w:pPr>
-      <w:r>
-        <w:rPr>
-          <w:color w:val="385623" w:themeColor="accent6" w:themeShade="80"/>
+          <w:color w:val="538135" w:themeColor="accent6" w:themeShade="BF"/>
+          <w:sz w:val="24"/>
+          <w:szCs w:val="24"/>
+        </w:rPr>
+      </w:pPr>
+      <w:r>
+        <w:rPr>
+          <w:color w:val="538135" w:themeColor="accent6" w:themeShade="BF"/>
           <w:sz w:val="24"/>
           <w:szCs w:val="24"/>
         </w:rPr>
@@ -151,7 +151,7 @@
       </w:r>
       <w:r>
         <w:rPr>
-          <w:color w:val="385623" w:themeColor="accent6" w:themeShade="80"/>
+          <w:color w:val="538135" w:themeColor="accent6" w:themeShade="BF"/>
           <w:sz w:val="24"/>
           <w:szCs w:val="24"/>
         </w:rPr>
@@ -159,7 +159,7 @@
       </w:r>
       <w:r>
         <w:rPr>
-          <w:color w:val="385623" w:themeColor="accent6" w:themeShade="80"/>
+          <w:color w:val="538135" w:themeColor="accent6" w:themeShade="BF"/>
           <w:sz w:val="24"/>
           <w:szCs w:val="24"/>
         </w:rPr>
@@ -167,7 +167,7 @@
       </w:r>
       <w:r>
         <w:rPr>
-          <w:color w:val="385623" w:themeColor="accent6" w:themeShade="80"/>
+          <w:color w:val="538135" w:themeColor="accent6" w:themeShade="BF"/>
           <w:sz w:val="24"/>
           <w:szCs w:val="24"/>
         </w:rPr>
@@ -176,7 +176,7 @@
       <w:proofErr w:type="spellStart"/>
       <w:r>
         <w:rPr>
-          <w:color w:val="385623" w:themeColor="accent6" w:themeShade="80"/>
+          <w:color w:val="538135" w:themeColor="accent6" w:themeShade="BF"/>
           <w:sz w:val="24"/>
           <w:szCs w:val="24"/>
         </w:rPr>
@@ -184,7 +184,7 @@
       </w:r>
       <w:r>
         <w:rPr>
-          <w:color w:val="385623" w:themeColor="accent6" w:themeShade="80"/>
+          <w:color w:val="538135" w:themeColor="accent6" w:themeShade="BF"/>
           <w:sz w:val="24"/>
           <w:szCs w:val="24"/>
         </w:rPr>
@@ -193,7 +193,7 @@
       <w:proofErr w:type="spellEnd"/>
       <w:r>
         <w:rPr>
-          <w:color w:val="385623" w:themeColor="accent6" w:themeShade="80"/>
+          <w:color w:val="538135" w:themeColor="accent6" w:themeShade="BF"/>
           <w:sz w:val="24"/>
           <w:szCs w:val="24"/>
         </w:rPr>
@@ -232,25 +232,6 @@
           <w:szCs w:val="24"/>
         </w:rPr>
       </w:pPr>
-    </w:p>
-    <w:p>
-      <w:pPr>
-        <w:pBdr>
-          <w:bottom w:val="single" w:sz="12" w:space="1" w:color="auto"/>
-        </w:pBdr>
-        <w:jc w:val="both"/>
-        <w:rPr>
-          <w:sz w:val="24"/>
-          <w:szCs w:val="24"/>
-        </w:rPr>
-      </w:pPr>
-      <w:r>
-        <w:rPr>
-          <w:sz w:val="24"/>
-          <w:szCs w:val="24"/>
-        </w:rPr>
-        <w:t>Testar criação de usuários</w:t>
-      </w:r>
       <w:bookmarkStart w:id="0" w:name="_GoBack"/>
       <w:bookmarkEnd w:id="0"/>
     </w:p>
@@ -261,6 +242,36 @@
         </w:pBdr>
         <w:jc w:val="both"/>
         <w:rPr>
+          <w:color w:val="538135" w:themeColor="accent6" w:themeShade="BF"/>
+          <w:sz w:val="24"/>
+          <w:szCs w:val="24"/>
+        </w:rPr>
+      </w:pPr>
+      <w:r>
+        <w:rPr>
+          <w:color w:val="538135" w:themeColor="accent6" w:themeShade="BF"/>
+          <w:sz w:val="24"/>
+          <w:szCs w:val="24"/>
+        </w:rPr>
+        <w:t>Testar criação de usuários</w:t>
+      </w:r>
+      <w:r>
+        <w:rPr>
+          <w:color w:val="538135" w:themeColor="accent6" w:themeShade="BF"/>
+          <w:sz w:val="24"/>
+          <w:szCs w:val="24"/>
+        </w:rPr>
+        <w:t xml:space="preserve"> OK</w:t>
+      </w:r>
+    </w:p>
+    <w:p>
+      <w:pPr>
+        <w:pBdr>
+          <w:bottom w:val="single" w:sz="12" w:space="1" w:color="auto"/>
+        </w:pBdr>
+        <w:jc w:val="both"/>
+        <w:rPr>
+          <w:color w:val="538135" w:themeColor="accent6" w:themeShade="BF"/>
           <w:sz w:val="24"/>
           <w:szCs w:val="24"/>
           <w:u w:val="single"/>
@@ -268,11 +279,20 @@
       </w:pPr>
       <w:r>
         <w:rPr>
+          <w:color w:val="538135" w:themeColor="accent6" w:themeShade="BF"/>
           <w:sz w:val="24"/>
           <w:szCs w:val="24"/>
         </w:rPr>
         <w:t>Tela de lista de contratos</w:t>
       </w:r>
+      <w:r>
+        <w:rPr>
+          <w:color w:val="538135" w:themeColor="accent6" w:themeShade="BF"/>
+          <w:sz w:val="24"/>
+          <w:szCs w:val="24"/>
+        </w:rPr>
+        <w:t xml:space="preserve"> OK</w:t>
+      </w:r>
     </w:p>
     <w:p>
       <w:pPr>
@@ -348,48 +368,93 @@
         </w:pBdr>
         <w:jc w:val="both"/>
         <w:rPr>
-          <w:sz w:val="24"/>
-          <w:szCs w:val="24"/>
-        </w:rPr>
-      </w:pPr>
-      <w:r>
-        <w:rPr>
+          <w:color w:val="538135" w:themeColor="accent6" w:themeShade="BF"/>
+          <w:sz w:val="24"/>
+          <w:szCs w:val="24"/>
+        </w:rPr>
+      </w:pPr>
+      <w:r>
+        <w:rPr>
+          <w:color w:val="538135" w:themeColor="accent6" w:themeShade="BF"/>
           <w:sz w:val="24"/>
           <w:szCs w:val="24"/>
         </w:rPr>
         <w:t>Visualizar contratos</w:t>
       </w:r>
-    </w:p>
-    <w:p>
-      <w:pPr>
-        <w:pBdr>
-          <w:bottom w:val="single" w:sz="12" w:space="1" w:color="auto"/>
-        </w:pBdr>
-        <w:jc w:val="both"/>
-        <w:rPr>
-          <w:sz w:val="24"/>
-          <w:szCs w:val="24"/>
-        </w:rPr>
-      </w:pPr>
-      <w:r>
-        <w:rPr>
+      <w:r>
+        <w:rPr>
+          <w:color w:val="538135" w:themeColor="accent6" w:themeShade="BF"/>
+          <w:sz w:val="24"/>
+          <w:szCs w:val="24"/>
+        </w:rPr>
+        <w:t xml:space="preserve"> - OK</w:t>
+      </w:r>
+    </w:p>
+    <w:p>
+      <w:pPr>
+        <w:pBdr>
+          <w:bottom w:val="single" w:sz="12" w:space="1" w:color="auto"/>
+        </w:pBdr>
+        <w:jc w:val="both"/>
+        <w:rPr>
+          <w:color w:val="538135" w:themeColor="accent6" w:themeShade="BF"/>
+          <w:sz w:val="24"/>
+          <w:szCs w:val="24"/>
+        </w:rPr>
+      </w:pPr>
+      <w:r>
+        <w:rPr>
+          <w:color w:val="538135" w:themeColor="accent6" w:themeShade="BF"/>
           <w:sz w:val="24"/>
           <w:szCs w:val="24"/>
         </w:rPr>
         <w:t>Criar movimentações</w:t>
       </w:r>
-    </w:p>
-    <w:p>
-      <w:pPr>
-        <w:pBdr>
-          <w:bottom w:val="single" w:sz="12" w:space="1" w:color="auto"/>
-        </w:pBdr>
-        <w:jc w:val="both"/>
-        <w:rPr>
-          <w:sz w:val="24"/>
-          <w:szCs w:val="24"/>
-        </w:rPr>
-      </w:pPr>
+      <w:r>
+        <w:rPr>
+          <w:color w:val="538135" w:themeColor="accent6" w:themeShade="BF"/>
+          <w:sz w:val="24"/>
+          <w:szCs w:val="24"/>
+        </w:rPr>
+        <w:t xml:space="preserve"> </w:t>
+      </w:r>
+      <w:r>
+        <w:rPr>
+          <w:color w:val="538135" w:themeColor="accent6" w:themeShade="BF"/>
+          <w:sz w:val="24"/>
+          <w:szCs w:val="24"/>
+        </w:rPr>
+        <w:t>–</w:t>
+      </w:r>
+      <w:r>
+        <w:rPr>
+          <w:color w:val="538135" w:themeColor="accent6" w:themeShade="BF"/>
+          <w:sz w:val="24"/>
+          <w:szCs w:val="24"/>
+        </w:rPr>
+        <w:t xml:space="preserve"> OK</w:t>
+      </w:r>
+    </w:p>
+    <w:p>
+      <w:pPr>
+        <w:pBdr>
+          <w:bottom w:val="single" w:sz="12" w:space="1" w:color="auto"/>
+        </w:pBdr>
+        <w:jc w:val="both"/>
+        <w:rPr>
+          <w:color w:val="000000" w:themeColor="text1"/>
+          <w:sz w:val="24"/>
+          <w:szCs w:val="24"/>
+        </w:rPr>
+      </w:pPr>
+      <w:r>
+        <w:rPr>
+          <w:color w:val="000000" w:themeColor="text1"/>
+          <w:sz w:val="24"/>
+          <w:szCs w:val="24"/>
+        </w:rPr>
+        <w:t xml:space="preserve">Criar Follow-ups </w:t>
+      </w:r>
     </w:p>
     <w:p>
       <w:pPr>
@@ -436,35 +501,71 @@
         </w:pBdr>
         <w:jc w:val="both"/>
         <w:rPr>
-          <w:sz w:val="24"/>
-          <w:szCs w:val="24"/>
-        </w:rPr>
-      </w:pPr>
-      <w:r>
-        <w:rPr>
+          <w:color w:val="538135" w:themeColor="accent6" w:themeShade="BF"/>
+          <w:sz w:val="24"/>
+          <w:szCs w:val="24"/>
+        </w:rPr>
+      </w:pPr>
+      <w:r>
+        <w:rPr>
+          <w:color w:val="538135" w:themeColor="accent6" w:themeShade="BF"/>
           <w:sz w:val="24"/>
           <w:szCs w:val="24"/>
         </w:rPr>
         <w:t>Visualizar contratos</w:t>
       </w:r>
-    </w:p>
-    <w:p>
-      <w:pPr>
-        <w:pBdr>
-          <w:bottom w:val="single" w:sz="12" w:space="1" w:color="auto"/>
-        </w:pBdr>
-        <w:jc w:val="both"/>
-        <w:rPr>
-          <w:sz w:val="24"/>
-          <w:szCs w:val="24"/>
-        </w:rPr>
-      </w:pPr>
-      <w:r>
-        <w:rPr>
+      <w:r>
+        <w:rPr>
+          <w:color w:val="538135" w:themeColor="accent6" w:themeShade="BF"/>
+          <w:sz w:val="24"/>
+          <w:szCs w:val="24"/>
+        </w:rPr>
+        <w:t xml:space="preserve"> </w:t>
+      </w:r>
+      <w:r>
+        <w:rPr>
+          <w:color w:val="538135" w:themeColor="accent6" w:themeShade="BF"/>
+          <w:sz w:val="24"/>
+          <w:szCs w:val="24"/>
+        </w:rPr>
+        <w:t>- OK</w:t>
+      </w:r>
+    </w:p>
+    <w:p>
+      <w:pPr>
+        <w:pBdr>
+          <w:bottom w:val="single" w:sz="12" w:space="1" w:color="auto"/>
+        </w:pBdr>
+        <w:jc w:val="both"/>
+        <w:rPr>
+          <w:color w:val="538135" w:themeColor="accent6" w:themeShade="BF"/>
+          <w:sz w:val="24"/>
+          <w:szCs w:val="24"/>
+        </w:rPr>
+      </w:pPr>
+      <w:r>
+        <w:rPr>
+          <w:color w:val="538135" w:themeColor="accent6" w:themeShade="BF"/>
           <w:sz w:val="24"/>
           <w:szCs w:val="24"/>
         </w:rPr>
         <w:t>Visualizar movimentações</w:t>
+      </w:r>
+      <w:r>
+        <w:rPr>
+          <w:color w:val="538135" w:themeColor="accent6" w:themeShade="BF"/>
+          <w:sz w:val="24"/>
+          <w:szCs w:val="24"/>
+        </w:rPr>
+        <w:t xml:space="preserve"> </w:t>
+      </w:r>
+      <w:r>
+        <w:rPr>
+          <w:color w:val="538135" w:themeColor="accent6" w:themeShade="BF"/>
+          <w:sz w:val="24"/>
+          <w:szCs w:val="24"/>
+        </w:rPr>
+        <w:t>- OK</w:t>
       </w:r>
     </w:p>
     <w:p>

</xml_diff>

<commit_message>
alteracao na query de atividades para inserir followup
</commit_message>
<xml_diff>
--- a/Quebra de tarefas.docx
+++ b/Quebra de tarefas.docx
@@ -232,8 +232,27 @@
           <w:szCs w:val="24"/>
         </w:rPr>
       </w:pPr>
+      <w:r>
+        <w:rPr>
+          <w:sz w:val="24"/>
+          <w:szCs w:val="24"/>
+        </w:rPr>
+        <w:t>Verificar proteção de rotas no app</w:t>
+      </w:r>
       <w:bookmarkStart w:id="0" w:name="_GoBack"/>
       <w:bookmarkEnd w:id="0"/>
+    </w:p>
+    <w:p>
+      <w:pPr>
+        <w:pBdr>
+          <w:bottom w:val="single" w:sz="12" w:space="1" w:color="auto"/>
+        </w:pBdr>
+        <w:jc w:val="both"/>
+        <w:rPr>
+          <w:sz w:val="24"/>
+          <w:szCs w:val="24"/>
+        </w:rPr>
+      </w:pPr>
     </w:p>
     <w:p>
       <w:pPr>

</xml_diff>